<commit_message>
R strom (začátek rozšíření dimenzí ze 2 na 1-N)
problém se šablonou BP u nadpisů 2. úrovně, vytvořen nový text kde je to
vpořádku - budu řešit až budu třeba

začátek práce na dynamické dimenzi záznamů v Rstromu
</commit_message>
<xml_diff>
--- a/n_grams/bakalarka_zno0011.docx
+++ b/n_grams/bakalarka_zno0011.docx
@@ -199,9 +199,35 @@
         <w:pStyle w:val="Nadpis"/>
         <w:jc w:val="center"/>
       </w:pPr>
-      <w:r>
-        <w:t>Implementation of Efficient Data Structures</w:t>
-      </w:r>
+      <w:proofErr w:type="spellStart"/>
+      <w:r>
+        <w:t>Implementation</w:t>
+      </w:r>
+      <w:proofErr w:type="spellEnd"/>
+      <w:r>
+        <w:t xml:space="preserve"> </w:t>
+      </w:r>
+      <w:proofErr w:type="spellStart"/>
+      <w:r>
+        <w:t>of</w:t>
+      </w:r>
+      <w:proofErr w:type="spellEnd"/>
+      <w:r>
+        <w:t xml:space="preserve"> </w:t>
+      </w:r>
+      <w:proofErr w:type="spellStart"/>
+      <w:r>
+        <w:t>Efficient</w:t>
+      </w:r>
+      <w:proofErr w:type="spellEnd"/>
+      <w:r>
+        <w:t xml:space="preserve"> Data </w:t>
+      </w:r>
+      <w:proofErr w:type="spellStart"/>
+      <w:r>
+        <w:t>Structures</w:t>
+      </w:r>
+      <w:proofErr w:type="spellEnd"/>
     </w:p>
     <w:p>
       <w:pPr>
@@ -344,7 +370,23 @@
         <w:t xml:space="preserve"> </w:t>
       </w:r>
       <w:r>
-        <w:t>V černých deskách originálem, v kroužkové vazbě kopií, v el. verzi KVALITNÍM scanem (žádné fotografie z mobilního telefonu!).</w:t>
+        <w:t xml:space="preserve">V černých deskách originálem, v kroužkové vazbě kopií, v el. </w:t>
+      </w:r>
+      <w:proofErr w:type="gramStart"/>
+      <w:r>
+        <w:t>verzi</w:t>
+      </w:r>
+      <w:proofErr w:type="gramEnd"/>
+      <w:r>
+        <w:t xml:space="preserve"> KVALITNÍM </w:t>
+      </w:r>
+      <w:proofErr w:type="spellStart"/>
+      <w:r>
+        <w:t>scanem</w:t>
+      </w:r>
+      <w:proofErr w:type="spellEnd"/>
+      <w:r>
+        <w:t xml:space="preserve"> (žádné fotografie z mobilního telefonu!).</w:t>
       </w:r>
     </w:p>
     <w:p/>
@@ -356,7 +398,15 @@
         <w:t xml:space="preserve">ky, jejichž vzhled je definován </w:t>
       </w:r>
       <w:r>
-        <w:t xml:space="preserve">na stránkách fei: </w:t>
+        <w:t xml:space="preserve">na stránkách </w:t>
+      </w:r>
+      <w:proofErr w:type="spellStart"/>
+      <w:r>
+        <w:t>fei</w:t>
+      </w:r>
+      <w:proofErr w:type="spellEnd"/>
+      <w:r>
+        <w:t xml:space="preserve">: </w:t>
       </w:r>
       <w:hyperlink r:id="rId8" w:history="1">
         <w:r>
@@ -369,7 +419,15 @@
     </w:p>
     <w:p>
       <w:r>
-        <w:t>Hned po titulním listu následuje zadání, v tištěné verzi originál zadání s razítky a podpisy, které si student vyzvedne na sekretariátu před svázáním práce, v elektronické verzi student zde vloží kvalitní obrázek (scan) originálu zadání.</w:t>
+        <w:t>Hned po titulním listu následuje zadání, v tištěné verzi originál zadání s razítky a podpisy, které si student vyzvedne na sekretariátu před svázáním práce, v elektronické verzi student zde vloží kvalitní obrázek (</w:t>
+      </w:r>
+      <w:proofErr w:type="spellStart"/>
+      <w:r>
+        <w:t>scan</w:t>
+      </w:r>
+      <w:proofErr w:type="spellEnd"/>
+      <w:r>
+        <w:t>) originálu zadání.</w:t>
       </w:r>
     </w:p>
     <w:p>
@@ -475,7 +533,7 @@
           <w:i/>
           <w:noProof/>
         </w:rPr>
-        <w:t>10. dubna 2014</w:t>
+        <w:t>12. dubna 2014</w:t>
       </w:r>
       <w:r>
         <w:rPr>
@@ -488,10 +546,18 @@
         <w:t>…</w:t>
       </w:r>
       <w:r>
-        <w:t>……..</w:t>
-      </w:r>
-      <w:r>
-        <w:t>………</w:t>
+        <w:t>…</w:t>
+      </w:r>
+      <w:proofErr w:type="gramStart"/>
+      <w:r>
+        <w:t>…..</w:t>
+      </w:r>
+      <w:r>
+        <w:t>…</w:t>
+      </w:r>
+      <w:proofErr w:type="gramEnd"/>
+      <w:r>
+        <w:t>……</w:t>
       </w:r>
     </w:p>
     <w:p>
@@ -540,7 +606,15 @@
         <w:t xml:space="preserve">Rád bych poděkoval </w:t>
       </w:r>
       <w:r>
-        <w:t xml:space="preserve">Ing. Danielu Robenkovi </w:t>
+        <w:t xml:space="preserve">Ing. Danielu </w:t>
+      </w:r>
+      <w:proofErr w:type="spellStart"/>
+      <w:r>
+        <w:t>Robenkovi</w:t>
+      </w:r>
+      <w:proofErr w:type="spellEnd"/>
+      <w:r>
+        <w:t xml:space="preserve"> </w:t>
       </w:r>
       <w:r>
         <w:t xml:space="preserve">za odbornou pomoc </w:t>
@@ -633,16 +707,29 @@
         <w:t xml:space="preserve">Za nadpisem Klíčová slova je uveden výčet klíčových slov oddělených </w:t>
       </w:r>
       <w:r>
-        <w:t>středníkem s pravostrannou mezerou (; )</w:t>
-      </w:r>
-      <w:r>
-        <w:t>. Klíčovým slovem rozumíme i pojem vyjádřený více slovy.</w:t>
-      </w:r>
-    </w:p>
-    <w:p>
-      <w:r>
-        <w:t>Do termínu odevzdání bakalářské/diplomové práce student poskytne rovněž elektronickou podobu textu klíčových slov a abstraktu podle pokynů oborové katedry jak v českém, tak v anglickém jazyce do informačního systému EdISoN</w:t>
-      </w:r>
+        <w:t xml:space="preserve">středníkem s pravostrannou </w:t>
+      </w:r>
+      <w:proofErr w:type="gramStart"/>
+      <w:r>
+        <w:t>mezerou (; )</w:t>
+      </w:r>
+      <w:r>
+        <w:t>. Klíčovým</w:t>
+      </w:r>
+      <w:proofErr w:type="gramEnd"/>
+      <w:r>
+        <w:t xml:space="preserve"> slovem rozumíme i pojem vyjádřený více slovy.</w:t>
+      </w:r>
+    </w:p>
+    <w:p>
+      <w:r>
+        <w:t xml:space="preserve">Do termínu odevzdání bakalářské/diplomové práce student poskytne rovněž elektronickou podobu textu klíčových slov a abstraktu podle pokynů oborové katedry jak v českém, tak v anglickém jazyce do informačního systému </w:t>
+      </w:r>
+      <w:proofErr w:type="spellStart"/>
+      <w:r>
+        <w:t>EdISoN</w:t>
+      </w:r>
+      <w:proofErr w:type="spellEnd"/>
       <w:r>
         <w:t>.</w:t>
       </w:r>
@@ -758,355 +845,6 @@
       </w:pPr>
       <w:r>
         <w:lastRenderedPageBreak/>
-        <w:t>Seznam použitých symbolů</w:t>
-      </w:r>
-    </w:p>
-    <w:tbl>
-      <w:tblPr>
-        <w:tblStyle w:val="Stednseznam11"/>
-        <w:tblW w:w="8505" w:type="dxa"/>
-        <w:tblInd w:w="108" w:type="dxa"/>
-        <w:tblLook w:val="06A0" w:firstRow="1" w:lastRow="0" w:firstColumn="1" w:lastColumn="0" w:noHBand="1" w:noVBand="1"/>
-      </w:tblPr>
-      <w:tblGrid>
-        <w:gridCol w:w="2903"/>
-        <w:gridCol w:w="2910"/>
-        <w:gridCol w:w="2692"/>
-      </w:tblGrid>
-      <w:tr>
-        <w:trPr>
-          <w:cnfStyle w:val="100000000000" w:firstRow="1" w:lastRow="0" w:firstColumn="0" w:lastColumn="0" w:oddVBand="0" w:evenVBand="0" w:oddHBand="0" w:evenHBand="0" w:firstRowFirstColumn="0" w:firstRowLastColumn="0" w:lastRowFirstColumn="0" w:lastRowLastColumn="0"/>
-        </w:trPr>
-        <w:tc>
-          <w:tcPr>
-            <w:cnfStyle w:val="001000000000" w:firstRow="0" w:lastRow="0" w:firstColumn="1" w:lastColumn="0" w:oddVBand="0" w:evenVBand="0" w:oddHBand="0" w:evenHBand="0" w:firstRowFirstColumn="0" w:firstRowLastColumn="0" w:lastRowFirstColumn="0" w:lastRowLastColumn="0"/>
-            <w:tcW w:w="2903" w:type="dxa"/>
-          </w:tcPr>
-          <w:p>
-            <w:pPr>
-              <w:ind w:firstLine="0"/>
-            </w:pPr>
-            <w:r>
-              <w:t>Symbol</w:t>
-            </w:r>
-          </w:p>
-        </w:tc>
-        <w:tc>
-          <w:tcPr>
-            <w:tcW w:w="2910" w:type="dxa"/>
-          </w:tcPr>
-          <w:p>
-            <w:pPr>
-              <w:ind w:firstLine="0"/>
-              <w:cnfStyle w:val="100000000000" w:firstRow="1" w:lastRow="0" w:firstColumn="0" w:lastColumn="0" w:oddVBand="0" w:evenVBand="0" w:oddHBand="0" w:evenHBand="0" w:firstRowFirstColumn="0" w:firstRowLastColumn="0" w:lastRowFirstColumn="0" w:lastRowLastColumn="0"/>
-            </w:pPr>
-            <w:r>
-              <w:t>Jednotky</w:t>
-            </w:r>
-          </w:p>
-        </w:tc>
-        <w:tc>
-          <w:tcPr>
-            <w:tcW w:w="2692" w:type="dxa"/>
-          </w:tcPr>
-          <w:p>
-            <w:pPr>
-              <w:ind w:firstLine="0"/>
-              <w:cnfStyle w:val="100000000000" w:firstRow="1" w:lastRow="0" w:firstColumn="0" w:lastColumn="0" w:oddVBand="0" w:evenVBand="0" w:oddHBand="0" w:evenHBand="0" w:firstRowFirstColumn="0" w:firstRowLastColumn="0" w:lastRowFirstColumn="0" w:lastRowLastColumn="0"/>
-            </w:pPr>
-            <w:r>
-              <w:t>Význam symbolu</w:t>
-            </w:r>
-          </w:p>
-        </w:tc>
-      </w:tr>
-      <w:tr>
-        <w:tc>
-          <w:tcPr>
-            <w:cnfStyle w:val="001000000000" w:firstRow="0" w:lastRow="0" w:firstColumn="1" w:lastColumn="0" w:oddVBand="0" w:evenVBand="0" w:oddHBand="0" w:evenHBand="0" w:firstRowFirstColumn="0" w:firstRowLastColumn="0" w:lastRowFirstColumn="0" w:lastRowLastColumn="0"/>
-            <w:tcW w:w="2903" w:type="dxa"/>
-          </w:tcPr>
-          <w:p>
-            <w:pPr>
-              <w:ind w:firstLine="0"/>
-            </w:pPr>
-            <w:r>
-              <w:t>U</w:t>
-            </w:r>
-          </w:p>
-        </w:tc>
-        <w:tc>
-          <w:tcPr>
-            <w:tcW w:w="2910" w:type="dxa"/>
-          </w:tcPr>
-          <w:p>
-            <w:pPr>
-              <w:ind w:firstLine="0"/>
-              <w:cnfStyle w:val="000000000000" w:firstRow="0" w:lastRow="0" w:firstColumn="0" w:lastColumn="0" w:oddVBand="0" w:evenVBand="0" w:oddHBand="0" w:evenHBand="0" w:firstRowFirstColumn="0" w:firstRowLastColumn="0" w:lastRowFirstColumn="0" w:lastRowLastColumn="0"/>
-            </w:pPr>
-            <w:r>
-              <w:t>V</w:t>
-            </w:r>
-          </w:p>
-        </w:tc>
-        <w:tc>
-          <w:tcPr>
-            <w:tcW w:w="2692" w:type="dxa"/>
-          </w:tcPr>
-          <w:p>
-            <w:pPr>
-              <w:ind w:firstLine="0"/>
-              <w:cnfStyle w:val="000000000000" w:firstRow="0" w:lastRow="0" w:firstColumn="0" w:lastColumn="0" w:oddVBand="0" w:evenVBand="0" w:oddHBand="0" w:evenHBand="0" w:firstRowFirstColumn="0" w:firstRowLastColumn="0" w:lastRowFirstColumn="0" w:lastRowLastColumn="0"/>
-            </w:pPr>
-            <w:r>
-              <w:t>Napětí</w:t>
-            </w:r>
-          </w:p>
-        </w:tc>
-      </w:tr>
-      <w:tr>
-        <w:tc>
-          <w:tcPr>
-            <w:cnfStyle w:val="001000000000" w:firstRow="0" w:lastRow="0" w:firstColumn="1" w:lastColumn="0" w:oddVBand="0" w:evenVBand="0" w:oddHBand="0" w:evenHBand="0" w:firstRowFirstColumn="0" w:firstRowLastColumn="0" w:lastRowFirstColumn="0" w:lastRowLastColumn="0"/>
-            <w:tcW w:w="2903" w:type="dxa"/>
-          </w:tcPr>
-          <w:p>
-            <w:pPr>
-              <w:ind w:firstLine="0"/>
-            </w:pPr>
-            <w:r>
-              <w:t>I</w:t>
-            </w:r>
-          </w:p>
-        </w:tc>
-        <w:tc>
-          <w:tcPr>
-            <w:tcW w:w="2910" w:type="dxa"/>
-          </w:tcPr>
-          <w:p>
-            <w:pPr>
-              <w:ind w:firstLine="0"/>
-              <w:cnfStyle w:val="000000000000" w:firstRow="0" w:lastRow="0" w:firstColumn="0" w:lastColumn="0" w:oddVBand="0" w:evenVBand="0" w:oddHBand="0" w:evenHBand="0" w:firstRowFirstColumn="0" w:firstRowLastColumn="0" w:lastRowFirstColumn="0" w:lastRowLastColumn="0"/>
-            </w:pPr>
-            <w:r>
-              <w:t>A</w:t>
-            </w:r>
-          </w:p>
-        </w:tc>
-        <w:tc>
-          <w:tcPr>
-            <w:tcW w:w="2692" w:type="dxa"/>
-          </w:tcPr>
-          <w:p>
-            <w:pPr>
-              <w:ind w:firstLine="0"/>
-              <w:cnfStyle w:val="000000000000" w:firstRow="0" w:lastRow="0" w:firstColumn="0" w:lastColumn="0" w:oddVBand="0" w:evenVBand="0" w:oddHBand="0" w:evenHBand="0" w:firstRowFirstColumn="0" w:firstRowLastColumn="0" w:lastRowFirstColumn="0" w:lastRowLastColumn="0"/>
-            </w:pPr>
-            <w:r>
-              <w:t>Proud</w:t>
-            </w:r>
-          </w:p>
-        </w:tc>
-      </w:tr>
-      <w:tr>
-        <w:tc>
-          <w:tcPr>
-            <w:cnfStyle w:val="001000000000" w:firstRow="0" w:lastRow="0" w:firstColumn="1" w:lastColumn="0" w:oddVBand="0" w:evenVBand="0" w:oddHBand="0" w:evenHBand="0" w:firstRowFirstColumn="0" w:firstRowLastColumn="0" w:lastRowFirstColumn="0" w:lastRowLastColumn="0"/>
-            <w:tcW w:w="2903" w:type="dxa"/>
-          </w:tcPr>
-          <w:p/>
-        </w:tc>
-        <w:tc>
-          <w:tcPr>
-            <w:tcW w:w="2910" w:type="dxa"/>
-          </w:tcPr>
-          <w:p>
-            <w:pPr>
-              <w:cnfStyle w:val="000000000000" w:firstRow="0" w:lastRow="0" w:firstColumn="0" w:lastColumn="0" w:oddVBand="0" w:evenVBand="0" w:oddHBand="0" w:evenHBand="0" w:firstRowFirstColumn="0" w:firstRowLastColumn="0" w:lastRowFirstColumn="0" w:lastRowLastColumn="0"/>
-            </w:pPr>
-          </w:p>
-        </w:tc>
-        <w:tc>
-          <w:tcPr>
-            <w:tcW w:w="2692" w:type="dxa"/>
-          </w:tcPr>
-          <w:p>
-            <w:pPr>
-              <w:cnfStyle w:val="000000000000" w:firstRow="0" w:lastRow="0" w:firstColumn="0" w:lastColumn="0" w:oddVBand="0" w:evenVBand="0" w:oddHBand="0" w:evenHBand="0" w:firstRowFirstColumn="0" w:firstRowLastColumn="0" w:lastRowFirstColumn="0" w:lastRowLastColumn="0"/>
-            </w:pPr>
-          </w:p>
-        </w:tc>
-      </w:tr>
-    </w:tbl>
-    <w:p/>
-    <w:p>
-      <w:pPr>
-        <w:pStyle w:val="Bezmezer"/>
-      </w:pPr>
-      <w:r>
-        <w:br w:type="page"/>
-      </w:r>
-    </w:p>
-    <w:p>
-      <w:pPr>
-        <w:pStyle w:val="ZP-Nadpis"/>
-      </w:pPr>
-      <w:r>
-        <w:lastRenderedPageBreak/>
-        <w:t>Seznam použitých zkratek</w:t>
-      </w:r>
-    </w:p>
-    <w:tbl>
-      <w:tblPr>
-        <w:tblStyle w:val="Stednseznam11"/>
-        <w:tblW w:w="8505" w:type="dxa"/>
-        <w:tblInd w:w="108" w:type="dxa"/>
-        <w:tblLook w:val="06A0" w:firstRow="1" w:lastRow="0" w:firstColumn="1" w:lastColumn="0" w:noHBand="1" w:noVBand="1"/>
-      </w:tblPr>
-      <w:tblGrid>
-        <w:gridCol w:w="1668"/>
-        <w:gridCol w:w="6837"/>
-      </w:tblGrid>
-      <w:tr>
-        <w:trPr>
-          <w:cnfStyle w:val="100000000000" w:firstRow="1" w:lastRow="0" w:firstColumn="0" w:lastColumn="0" w:oddVBand="0" w:evenVBand="0" w:oddHBand="0" w:evenHBand="0" w:firstRowFirstColumn="0" w:firstRowLastColumn="0" w:lastRowFirstColumn="0" w:lastRowLastColumn="0"/>
-        </w:trPr>
-        <w:tc>
-          <w:tcPr>
-            <w:cnfStyle w:val="001000000000" w:firstRow="0" w:lastRow="0" w:firstColumn="1" w:lastColumn="0" w:oddVBand="0" w:evenVBand="0" w:oddHBand="0" w:evenHBand="0" w:firstRowFirstColumn="0" w:firstRowLastColumn="0" w:lastRowFirstColumn="0" w:lastRowLastColumn="0"/>
-            <w:tcW w:w="1668" w:type="dxa"/>
-          </w:tcPr>
-          <w:p>
-            <w:pPr>
-              <w:ind w:firstLine="0"/>
-              <w:jc w:val="left"/>
-            </w:pPr>
-            <w:r>
-              <w:t>Zkratka</w:t>
-            </w:r>
-          </w:p>
-        </w:tc>
-        <w:tc>
-          <w:tcPr>
-            <w:tcW w:w="6837" w:type="dxa"/>
-          </w:tcPr>
-          <w:p>
-            <w:pPr>
-              <w:ind w:firstLine="0"/>
-              <w:jc w:val="left"/>
-              <w:cnfStyle w:val="100000000000" w:firstRow="1" w:lastRow="0" w:firstColumn="0" w:lastColumn="0" w:oddVBand="0" w:evenVBand="0" w:oddHBand="0" w:evenHBand="0" w:firstRowFirstColumn="0" w:firstRowLastColumn="0" w:lastRowFirstColumn="0" w:lastRowLastColumn="0"/>
-            </w:pPr>
-            <w:r>
-              <w:t>V</w:t>
-            </w:r>
-            <w:r>
-              <w:t>ýznam</w:t>
-            </w:r>
-          </w:p>
-        </w:tc>
-      </w:tr>
-      <w:tr>
-        <w:tc>
-          <w:tcPr>
-            <w:cnfStyle w:val="001000000000" w:firstRow="0" w:lastRow="0" w:firstColumn="1" w:lastColumn="0" w:oddVBand="0" w:evenVBand="0" w:oddHBand="0" w:evenHBand="0" w:firstRowFirstColumn="0" w:firstRowLastColumn="0" w:lastRowFirstColumn="0" w:lastRowLastColumn="0"/>
-            <w:tcW w:w="1668" w:type="dxa"/>
-            <w:shd w:val="clear" w:color="auto" w:fill="auto"/>
-          </w:tcPr>
-          <w:p>
-            <w:pPr>
-              <w:ind w:firstLine="0"/>
-              <w:jc w:val="left"/>
-            </w:pPr>
-            <w:r>
-              <w:t>TDM</w:t>
-            </w:r>
-            <w:r>
-              <w:tab/>
-            </w:r>
-          </w:p>
-        </w:tc>
-        <w:tc>
-          <w:tcPr>
-            <w:tcW w:w="6837" w:type="dxa"/>
-          </w:tcPr>
-          <w:p>
-            <w:pPr>
-              <w:ind w:firstLine="0"/>
-              <w:jc w:val="left"/>
-              <w:cnfStyle w:val="000000000000" w:firstRow="0" w:lastRow="0" w:firstColumn="0" w:lastColumn="0" w:oddVBand="0" w:evenVBand="0" w:oddHBand="0" w:evenHBand="0" w:firstRowFirstColumn="0" w:firstRowLastColumn="0" w:lastRowFirstColumn="0" w:lastRowLastColumn="0"/>
-              <w:rPr>
-                <w:lang w:val="en-US"/>
-              </w:rPr>
-            </w:pPr>
-            <w:r>
-              <w:rPr>
-                <w:lang w:val="en-US"/>
-              </w:rPr>
-              <w:t>Time Division</w:t>
-            </w:r>
-            <w:r>
-              <w:rPr>
-                <w:lang w:val="en-US"/>
-              </w:rPr>
-              <w:t xml:space="preserve"> Multiplexing</w:t>
-            </w:r>
-          </w:p>
-        </w:tc>
-      </w:tr>
-      <w:tr>
-        <w:tc>
-          <w:tcPr>
-            <w:cnfStyle w:val="001000000000" w:firstRow="0" w:lastRow="0" w:firstColumn="1" w:lastColumn="0" w:oddVBand="0" w:evenVBand="0" w:oddHBand="0" w:evenHBand="0" w:firstRowFirstColumn="0" w:firstRowLastColumn="0" w:lastRowFirstColumn="0" w:lastRowLastColumn="0"/>
-            <w:tcW w:w="1668" w:type="dxa"/>
-          </w:tcPr>
-          <w:p>
-            <w:pPr>
-              <w:ind w:firstLine="0"/>
-              <w:jc w:val="left"/>
-            </w:pPr>
-            <w:r>
-              <w:t>VoIP</w:t>
-            </w:r>
-          </w:p>
-        </w:tc>
-        <w:tc>
-          <w:tcPr>
-            <w:tcW w:w="6837" w:type="dxa"/>
-          </w:tcPr>
-          <w:p>
-            <w:pPr>
-              <w:ind w:firstLine="0"/>
-              <w:jc w:val="left"/>
-              <w:cnfStyle w:val="000000000000" w:firstRow="0" w:lastRow="0" w:firstColumn="0" w:lastColumn="0" w:oddVBand="0" w:evenVBand="0" w:oddHBand="0" w:evenHBand="0" w:firstRowFirstColumn="0" w:firstRowLastColumn="0" w:lastRowFirstColumn="0" w:lastRowLastColumn="0"/>
-              <w:rPr>
-                <w:lang w:val="en-US"/>
-              </w:rPr>
-            </w:pPr>
-            <w:r>
-              <w:rPr>
-                <w:lang w:val="en-US"/>
-              </w:rPr>
-              <w:t>Voice over Internet Protocol</w:t>
-            </w:r>
-          </w:p>
-        </w:tc>
-      </w:tr>
-    </w:tbl>
-    <w:p/>
-    <w:p>
-      <w:pPr>
-        <w:pStyle w:val="Bezmezer"/>
-      </w:pPr>
-      <w:r>
-        <w:br w:type="page"/>
-      </w:r>
-    </w:p>
-    <w:p>
-      <w:pPr>
-        <w:pStyle w:val="ZP-Nadpis"/>
-      </w:pPr>
-      <w:r>
-        <w:lastRenderedPageBreak/>
         <w:t>Obsah</w:t>
       </w:r>
     </w:p>
@@ -1136,7 +874,7 @@
       <w:r>
         <w:fldChar w:fldCharType="separate"/>
       </w:r>
-      <w:hyperlink w:anchor="_Toc365288242" w:history="1">
+      <w:hyperlink w:anchor="_Toc385076198" w:history="1">
         <w:r>
           <w:rPr>
             <w:rStyle w:val="Hypertextovodkaz"/>
@@ -1163,7 +901,7 @@
             <w:noProof/>
             <w:webHidden/>
           </w:rPr>
-          <w:instrText xml:space="preserve"> PAGEREF _Toc365288242 \h </w:instrText>
+          <w:instrText xml:space="preserve"> PAGEREF _Toc385076198 \h </w:instrText>
         </w:r>
         <w:r>
           <w:rPr>
@@ -1183,7 +921,7 @@
             <w:noProof/>
             <w:webHidden/>
           </w:rPr>
-          <w:t>- 2 -</w:t>
+          <w:t>- 8 -</w:t>
         </w:r>
         <w:r>
           <w:rPr>
@@ -1203,7 +941,7 @@
           <w:lang w:eastAsia="cs-CZ"/>
         </w:rPr>
       </w:pPr>
-      <w:hyperlink w:anchor="_Toc365288243" w:history="1">
+      <w:hyperlink w:anchor="_Toc385076199" w:history="1">
         <w:r>
           <w:rPr>
             <w:rStyle w:val="Hypertextovodkaz"/>
@@ -1230,7 +968,7 @@
             <w:rStyle w:val="Hypertextovodkaz"/>
             <w:noProof/>
           </w:rPr>
-          <w:t>Vlastní zpracování bakalářské / diplomové práce</w:t>
+          <w:t>Datové struktury</w:t>
         </w:r>
         <w:r>
           <w:rPr>
@@ -1251,7 +989,7 @@
             <w:noProof/>
             <w:webHidden/>
           </w:rPr>
-          <w:instrText xml:space="preserve"> PAGEREF _Toc365288243 \h </w:instrText>
+          <w:instrText xml:space="preserve"> PAGEREF _Toc385076199 \h </w:instrText>
         </w:r>
         <w:r>
           <w:rPr>
@@ -1271,7 +1009,7 @@
             <w:noProof/>
             <w:webHidden/>
           </w:rPr>
-          <w:t>- 2 -</w:t>
+          <w:t>- 9 -</w:t>
         </w:r>
         <w:r>
           <w:rPr>
@@ -1291,7 +1029,7 @@
           <w:lang w:eastAsia="cs-CZ"/>
         </w:rPr>
       </w:pPr>
-      <w:hyperlink w:anchor="_Toc365288244" w:history="1">
+      <w:hyperlink w:anchor="_Toc385076200" w:history="1">
         <w:r>
           <w:rPr>
             <w:rStyle w:val="Hypertextovodkaz"/>
@@ -1315,7 +1053,7 @@
             <w:rStyle w:val="Hypertextovodkaz"/>
             <w:noProof/>
           </w:rPr>
-          <w:t>Nadpis druhé úrovně (ukázka)</w:t>
+          <w:t>Prvky datových struktur</w:t>
         </w:r>
         <w:r>
           <w:rPr>
@@ -1336,7 +1074,7 @@
             <w:noProof/>
             <w:webHidden/>
           </w:rPr>
-          <w:instrText xml:space="preserve"> PAGEREF _Toc365288244 \h </w:instrText>
+          <w:instrText xml:space="preserve"> PAGEREF _Toc385076200 \h </w:instrText>
         </w:r>
         <w:r>
           <w:rPr>
@@ -1356,7 +1094,7 @@
             <w:noProof/>
             <w:webHidden/>
           </w:rPr>
-          <w:t>- 2 -</w:t>
+          <w:t>- 9 -</w:t>
         </w:r>
         <w:r>
           <w:rPr>
@@ -1369,20 +1107,23 @@
     </w:p>
     <w:p>
       <w:pPr>
-        <w:pStyle w:val="Obsah3"/>
+        <w:pStyle w:val="Obsah2"/>
         <w:rPr>
           <w:rFonts w:asciiTheme="minorHAnsi" w:eastAsiaTheme="minorEastAsia" w:hAnsiTheme="minorHAnsi"/>
           <w:noProof/>
           <w:lang w:eastAsia="cs-CZ"/>
         </w:rPr>
       </w:pPr>
-      <w:hyperlink w:anchor="_Toc365288245" w:history="1">
+      <w:hyperlink w:anchor="_Toc385076201" w:history="1">
         <w:r>
           <w:rPr>
             <w:rStyle w:val="Hypertextovodkaz"/>
-            <w:noProof/>
-          </w:rPr>
-          <w:t>1.1.1</w:t>
+            <w:rFonts w:cs="Times New Roman"/>
+            <w:noProof/>
+            <w:snapToGrid w:val="0"/>
+            <w:w w:val="0"/>
+          </w:rPr>
+          <w:t>1.2</w:t>
         </w:r>
         <w:r>
           <w:rPr>
@@ -1397,7 +1138,7 @@
             <w:rStyle w:val="Hypertextovodkaz"/>
             <w:noProof/>
           </w:rPr>
-          <w:t>Nadpis třetí úrovně (ukázka)</w:t>
+          <w:t>Operace nad prvky datových struktur</w:t>
         </w:r>
         <w:r>
           <w:rPr>
@@ -1418,7 +1159,7 @@
             <w:noProof/>
             <w:webHidden/>
           </w:rPr>
-          <w:instrText xml:space="preserve"> PAGEREF _Toc365288245 \h </w:instrText>
+          <w:instrText xml:space="preserve"> PAGEREF _Toc385076201 \h </w:instrText>
         </w:r>
         <w:r>
           <w:rPr>
@@ -1438,7 +1179,7 @@
             <w:noProof/>
             <w:webHidden/>
           </w:rPr>
-          <w:t>- 2 -</w:t>
+          <w:t>- 9 -</w:t>
         </w:r>
         <w:r>
           <w:rPr>
@@ -1458,7 +1199,7 @@
           <w:lang w:eastAsia="cs-CZ"/>
         </w:rPr>
       </w:pPr>
-      <w:hyperlink w:anchor="_Toc365288246" w:history="1">
+      <w:hyperlink w:anchor="_Toc385076202" w:history="1">
         <w:r>
           <w:rPr>
             <w:rStyle w:val="Hypertextovodkaz"/>
@@ -1485,7 +1226,7 @@
             <w:rStyle w:val="Hypertextovodkaz"/>
             <w:noProof/>
           </w:rPr>
-          <w:t>Styly a formátování – styl „ZP-Nadpis1“</w:t>
+          <w:t>Nelineární datové struktury - stromy</w:t>
         </w:r>
         <w:r>
           <w:rPr>
@@ -1506,7 +1247,7 @@
             <w:noProof/>
             <w:webHidden/>
           </w:rPr>
-          <w:instrText xml:space="preserve"> PAGEREF _Toc365288246 \h </w:instrText>
+          <w:instrText xml:space="preserve"> PAGEREF _Toc385076202 \h </w:instrText>
         </w:r>
         <w:r>
           <w:rPr>
@@ -1526,7 +1267,7 @@
             <w:noProof/>
             <w:webHidden/>
           </w:rPr>
-          <w:t>- 2 -</w:t>
+          <w:t>- 10 -</w:t>
         </w:r>
         <w:r>
           <w:rPr>
@@ -1546,7 +1287,7 @@
           <w:lang w:eastAsia="cs-CZ"/>
         </w:rPr>
       </w:pPr>
-      <w:hyperlink w:anchor="_Toc365288248" w:history="1">
+      <w:hyperlink w:anchor="_Toc385076203" w:history="1">
         <w:r>
           <w:rPr>
             <w:rStyle w:val="Hypertextovodkaz"/>
@@ -1555,7 +1296,17 @@
             <w:snapToGrid w:val="0"/>
             <w:w w:val="0"/>
           </w:rPr>
-          <w:t>2.1</w:t>
+          <w:t>1.</w:t>
+        </w:r>
+        <w:r>
+          <w:rPr>
+            <w:rStyle w:val="Hypertextovodkaz"/>
+            <w:rFonts w:cs="Times New Roman"/>
+            <w:noProof/>
+            <w:snapToGrid w:val="0"/>
+            <w:w w:val="0"/>
+          </w:rPr>
+          <w:t>3</w:t>
         </w:r>
         <w:r>
           <w:rPr>
@@ -1570,7 +1321,7 @@
             <w:rStyle w:val="Hypertextovodkaz"/>
             <w:noProof/>
           </w:rPr>
-          <w:t>Nadpis podkapitoly – styl „ZP-Nadpis 2“</w:t>
+          <w:t>Binární stromy</w:t>
         </w:r>
         <w:r>
           <w:rPr>
@@ -1591,7 +1342,7 @@
             <w:noProof/>
             <w:webHidden/>
           </w:rPr>
-          <w:instrText xml:space="preserve"> PAGEREF _Toc365288248 \h </w:instrText>
+          <w:instrText xml:space="preserve"> PAGEREF _Toc385076203 \h </w:instrText>
         </w:r>
         <w:r>
           <w:rPr>
@@ -1611,7 +1362,7 @@
             <w:noProof/>
             <w:webHidden/>
           </w:rPr>
-          <w:t>- 2 -</w:t>
+          <w:t>- 10 -</w:t>
         </w:r>
         <w:r>
           <w:rPr>
@@ -1624,1127 +1375,195 @@
     </w:p>
     <w:p>
       <w:pPr>
-        <w:pStyle w:val="Obsah2"/>
+        <w:pStyle w:val="Obsah1"/>
         <w:rPr>
           <w:rFonts w:asciiTheme="minorHAnsi" w:eastAsiaTheme="minorEastAsia" w:hAnsiTheme="minorHAnsi"/>
           <w:noProof/>
           <w:lang w:eastAsia="cs-CZ"/>
         </w:rPr>
       </w:pPr>
-      <w:hyperlink w:anchor="_Toc365288249" w:history="1">
+      <w:hyperlink w:anchor="_Toc385076204" w:history="1">
         <w:r>
           <w:rPr>
             <w:rStyle w:val="Hypertextovodkaz"/>
-            <w:rFonts w:cs="Times New Roman"/>
-            <w:noProof/>
-            <w:snapToGrid w:val="0"/>
-            <w:w w:val="0"/>
-          </w:rPr>
-          <w:t>2.2</w:t>
-        </w:r>
-        <w:r>
-          <w:rPr>
-            <w:rFonts w:asciiTheme="minorHAnsi" w:eastAsiaTheme="minorEastAsia" w:hAnsiTheme="minorHAnsi"/>
-            <w:noProof/>
-            <w:lang w:eastAsia="cs-CZ"/>
+            <w:noProof/>
+          </w:rPr>
+          <w:t>Závěr</w:t>
+        </w:r>
+        <w:r>
+          <w:rPr>
+            <w:noProof/>
+            <w:webHidden/>
           </w:rPr>
           <w:tab/>
         </w:r>
         <w:r>
           <w:rPr>
-            <w:rStyle w:val="Hypertextovodkaz"/>
-            <w:noProof/>
-          </w:rPr>
-          <w:t>Tvorba obsahu</w:t>
-        </w:r>
-        <w:r>
-          <w:rPr>
             <w:noProof/>
             <w:webHidden/>
           </w:rPr>
-          <w:tab/>
+          <w:fldChar w:fldCharType="begin"/>
         </w:r>
         <w:r>
           <w:rPr>
             <w:noProof/>
             <w:webHidden/>
           </w:rPr>
-          <w:fldChar w:fldCharType="begin"/>
+          <w:instrText xml:space="preserve"> PAGEREF _Toc385076204 \h </w:instrText>
         </w:r>
         <w:r>
           <w:rPr>
             <w:noProof/>
             <w:webHidden/>
           </w:rPr>
-          <w:instrText xml:space="preserve"> PAGEREF _Toc365288249 \h </w:instrText>
         </w:r>
         <w:r>
           <w:rPr>
             <w:noProof/>
             <w:webHidden/>
           </w:rPr>
+          <w:fldChar w:fldCharType="separate"/>
         </w:r>
         <w:r>
           <w:rPr>
             <w:noProof/>
             <w:webHidden/>
           </w:rPr>
-          <w:fldChar w:fldCharType="separate"/>
+          <w:t>- 12 -</w:t>
         </w:r>
         <w:r>
           <w:rPr>
             <w:noProof/>
             <w:webHidden/>
           </w:rPr>
-          <w:t>- 2 -</w:t>
-        </w:r>
-        <w:r>
-          <w:rPr>
-            <w:noProof/>
-            <w:webHidden/>
-          </w:rPr>
           <w:fldChar w:fldCharType="end"/>
         </w:r>
       </w:hyperlink>
     </w:p>
     <w:p>
       <w:pPr>
-        <w:pStyle w:val="Obsah2"/>
+        <w:pStyle w:val="Obsah1"/>
         <w:rPr>
           <w:rFonts w:asciiTheme="minorHAnsi" w:eastAsiaTheme="minorEastAsia" w:hAnsiTheme="minorHAnsi"/>
           <w:noProof/>
           <w:lang w:eastAsia="cs-CZ"/>
         </w:rPr>
       </w:pPr>
-      <w:hyperlink w:anchor="_Toc365288250" w:history="1">
+      <w:hyperlink w:anchor="_Toc385076205" w:history="1">
         <w:r>
           <w:rPr>
             <w:rStyle w:val="Hypertextovodkaz"/>
-            <w:rFonts w:cs="Times New Roman"/>
-            <w:noProof/>
-            <w:snapToGrid w:val="0"/>
-            <w:w w:val="0"/>
-          </w:rPr>
-          <w:t>2.3</w:t>
-        </w:r>
-        <w:r>
-          <w:rPr>
-            <w:rFonts w:asciiTheme="minorHAnsi" w:eastAsiaTheme="minorEastAsia" w:hAnsiTheme="minorHAnsi"/>
-            <w:noProof/>
-            <w:lang w:eastAsia="cs-CZ"/>
+            <w:noProof/>
+          </w:rPr>
+          <w:t>Použitá literatura</w:t>
+        </w:r>
+        <w:r>
+          <w:rPr>
+            <w:noProof/>
+            <w:webHidden/>
           </w:rPr>
           <w:tab/>
         </w:r>
         <w:r>
           <w:rPr>
-            <w:rStyle w:val="Hypertextovodkaz"/>
-            <w:noProof/>
-          </w:rPr>
-          <w:t>Matematické závěry</w:t>
-        </w:r>
-        <w:r>
-          <w:rPr>
             <w:noProof/>
             <w:webHidden/>
           </w:rPr>
-          <w:tab/>
+          <w:fldChar w:fldCharType="begin"/>
         </w:r>
         <w:r>
           <w:rPr>
             <w:noProof/>
             <w:webHidden/>
           </w:rPr>
-          <w:fldChar w:fldCharType="begin"/>
+          <w:instrText xml:space="preserve"> PAGEREF _Toc385076205 \h </w:instrText>
         </w:r>
         <w:r>
           <w:rPr>
             <w:noProof/>
             <w:webHidden/>
           </w:rPr>
-          <w:instrText xml:space="preserve"> PAGEREF _Toc365288250 \h </w:instrText>
         </w:r>
         <w:r>
           <w:rPr>
             <w:noProof/>
             <w:webHidden/>
           </w:rPr>
+          <w:fldChar w:fldCharType="separate"/>
         </w:r>
         <w:r>
           <w:rPr>
             <w:noProof/>
             <w:webHidden/>
           </w:rPr>
-          <w:fldChar w:fldCharType="separate"/>
+          <w:t>- 13 -</w:t>
         </w:r>
         <w:r>
           <w:rPr>
             <w:noProof/>
             <w:webHidden/>
           </w:rPr>
-          <w:t>- 2 -</w:t>
-        </w:r>
-        <w:r>
-          <w:rPr>
-            <w:noProof/>
-            <w:webHidden/>
-          </w:rPr>
           <w:fldChar w:fldCharType="end"/>
         </w:r>
       </w:hyperlink>
     </w:p>
     <w:p>
       <w:pPr>
-        <w:pStyle w:val="Obsah2"/>
+        <w:pStyle w:val="Obsah1"/>
         <w:rPr>
           <w:rFonts w:asciiTheme="minorHAnsi" w:eastAsiaTheme="minorEastAsia" w:hAnsiTheme="minorHAnsi"/>
           <w:noProof/>
           <w:lang w:eastAsia="cs-CZ"/>
         </w:rPr>
       </w:pPr>
-      <w:hyperlink w:anchor="_Toc365288251" w:history="1">
+      <w:hyperlink w:anchor="_Toc385076206" w:history="1">
         <w:r>
           <w:rPr>
             <w:rStyle w:val="Hypertextovodkaz"/>
-            <w:rFonts w:cs="Times New Roman"/>
-            <w:noProof/>
-            <w:snapToGrid w:val="0"/>
-            <w:w w:val="0"/>
-          </w:rPr>
-          <w:t>2.4</w:t>
-        </w:r>
-        <w:r>
-          <w:rPr>
-            <w:rFonts w:asciiTheme="minorHAnsi" w:eastAsiaTheme="minorEastAsia" w:hAnsiTheme="minorHAnsi"/>
-            <w:noProof/>
-            <w:lang w:eastAsia="cs-CZ"/>
+            <w:noProof/>
+          </w:rPr>
+          <w:t>Seznam příloh</w:t>
+        </w:r>
+        <w:r>
+          <w:rPr>
+            <w:noProof/>
+            <w:webHidden/>
           </w:rPr>
           <w:tab/>
         </w:r>
         <w:r>
           <w:rPr>
-            <w:rStyle w:val="Hypertextovodkaz"/>
-            <w:noProof/>
-          </w:rPr>
-          <w:t>Práce s obrázky</w:t>
-        </w:r>
-        <w:r>
-          <w:rPr>
             <w:noProof/>
             <w:webHidden/>
           </w:rPr>
-          <w:tab/>
+          <w:fldChar w:fldCharType="begin"/>
         </w:r>
         <w:r>
           <w:rPr>
             <w:noProof/>
             <w:webHidden/>
           </w:rPr>
-          <w:fldChar w:fldCharType="begin"/>
+          <w:instrText xml:space="preserve"> PAGEREF _Toc385076206 \h </w:instrText>
         </w:r>
         <w:r>
           <w:rPr>
             <w:noProof/>
             <w:webHidden/>
           </w:rPr>
-          <w:instrText xml:space="preserve"> PAGEREF _Toc365288251 \h </w:instrText>
         </w:r>
         <w:r>
           <w:rPr>
             <w:noProof/>
             <w:webHidden/>
           </w:rPr>
+          <w:fldChar w:fldCharType="separate"/>
         </w:r>
         <w:r>
           <w:rPr>
             <w:noProof/>
             <w:webHidden/>
           </w:rPr>
-          <w:fldChar w:fldCharType="separate"/>
-        </w:r>
-        <w:r>
-          <w:rPr>
-            <w:noProof/>
-            <w:webHidden/>
-          </w:rPr>
-          <w:t>- 2 -</w:t>
-        </w:r>
-        <w:r>
-          <w:rPr>
-            <w:noProof/>
-            <w:webHidden/>
-          </w:rPr>
-          <w:fldChar w:fldCharType="end"/>
-        </w:r>
-      </w:hyperlink>
-    </w:p>
-    <w:p>
-      <w:pPr>
-        <w:pStyle w:val="Obsah2"/>
-        <w:rPr>
-          <w:rFonts w:asciiTheme="minorHAnsi" w:eastAsiaTheme="minorEastAsia" w:hAnsiTheme="minorHAnsi"/>
-          <w:noProof/>
-          <w:lang w:eastAsia="cs-CZ"/>
-        </w:rPr>
-      </w:pPr>
-      <w:hyperlink w:anchor="_Toc365288252" w:history="1">
-        <w:r>
-          <w:rPr>
-            <w:rStyle w:val="Hypertextovodkaz"/>
-            <w:rFonts w:cs="Times New Roman"/>
-            <w:noProof/>
-            <w:snapToGrid w:val="0"/>
-            <w:w w:val="0"/>
-          </w:rPr>
-          <w:t>2.5</w:t>
-        </w:r>
-        <w:r>
-          <w:rPr>
-            <w:rFonts w:asciiTheme="minorHAnsi" w:eastAsiaTheme="minorEastAsia" w:hAnsiTheme="minorHAnsi"/>
-            <w:noProof/>
-            <w:lang w:eastAsia="cs-CZ"/>
-          </w:rPr>
-          <w:tab/>
-        </w:r>
-        <w:r>
-          <w:rPr>
-            <w:rStyle w:val="Hypertextovodkaz"/>
-            <w:noProof/>
-          </w:rPr>
-          <w:t>Práce s tabulkami</w:t>
-        </w:r>
-        <w:r>
-          <w:rPr>
-            <w:noProof/>
-            <w:webHidden/>
-          </w:rPr>
-          <w:tab/>
-        </w:r>
-        <w:r>
-          <w:rPr>
-            <w:noProof/>
-            <w:webHidden/>
-          </w:rPr>
-          <w:fldChar w:fldCharType="begin"/>
-        </w:r>
-        <w:r>
-          <w:rPr>
-            <w:noProof/>
-            <w:webHidden/>
-          </w:rPr>
-          <w:instrText xml:space="preserve"> PAGEREF _Toc365288252 \h </w:instrText>
-        </w:r>
-        <w:r>
-          <w:rPr>
-            <w:noProof/>
-            <w:webHidden/>
-          </w:rPr>
-        </w:r>
-        <w:r>
-          <w:rPr>
-            <w:noProof/>
-            <w:webHidden/>
-          </w:rPr>
-          <w:fldChar w:fldCharType="separate"/>
-        </w:r>
-        <w:r>
-          <w:rPr>
-            <w:noProof/>
-            <w:webHidden/>
-          </w:rPr>
-          <w:t>- 2 -</w:t>
-        </w:r>
-        <w:r>
-          <w:rPr>
-            <w:noProof/>
-            <w:webHidden/>
-          </w:rPr>
-          <w:fldChar w:fldCharType="end"/>
-        </w:r>
-      </w:hyperlink>
-    </w:p>
-    <w:p>
-      <w:pPr>
-        <w:pStyle w:val="Obsah2"/>
-        <w:rPr>
-          <w:rFonts w:asciiTheme="minorHAnsi" w:eastAsiaTheme="minorEastAsia" w:hAnsiTheme="minorHAnsi"/>
-          <w:noProof/>
-          <w:lang w:eastAsia="cs-CZ"/>
-        </w:rPr>
-      </w:pPr>
-      <w:hyperlink w:anchor="_Toc365288253" w:history="1">
-        <w:r>
-          <w:rPr>
-            <w:rStyle w:val="Hypertextovodkaz"/>
-            <w:rFonts w:cs="Times New Roman"/>
-            <w:noProof/>
-            <w:snapToGrid w:val="0"/>
-            <w:w w:val="0"/>
-          </w:rPr>
-          <w:t>2.6</w:t>
-        </w:r>
-        <w:r>
-          <w:rPr>
-            <w:rFonts w:asciiTheme="minorHAnsi" w:eastAsiaTheme="minorEastAsia" w:hAnsiTheme="minorHAnsi"/>
-            <w:noProof/>
-            <w:lang w:eastAsia="cs-CZ"/>
-          </w:rPr>
-          <w:tab/>
-        </w:r>
-        <w:r>
-          <w:rPr>
-            <w:rStyle w:val="Hypertextovodkaz"/>
-            <w:noProof/>
-          </w:rPr>
-          <w:t>Zdrojový kód</w:t>
-        </w:r>
-        <w:r>
-          <w:rPr>
-            <w:noProof/>
-            <w:webHidden/>
-          </w:rPr>
-          <w:tab/>
-        </w:r>
-        <w:r>
-          <w:rPr>
-            <w:noProof/>
-            <w:webHidden/>
-          </w:rPr>
-          <w:fldChar w:fldCharType="begin"/>
-        </w:r>
-        <w:r>
-          <w:rPr>
-            <w:noProof/>
-            <w:webHidden/>
-          </w:rPr>
-          <w:instrText xml:space="preserve"> PAGEREF _Toc365288253 \h </w:instrText>
-        </w:r>
-        <w:r>
-          <w:rPr>
-            <w:noProof/>
-            <w:webHidden/>
-          </w:rPr>
-        </w:r>
-        <w:r>
-          <w:rPr>
-            <w:noProof/>
-            <w:webHidden/>
-          </w:rPr>
-          <w:fldChar w:fldCharType="separate"/>
-        </w:r>
-        <w:r>
-          <w:rPr>
-            <w:noProof/>
-            <w:webHidden/>
-          </w:rPr>
-          <w:t>- 2 -</w:t>
-        </w:r>
-        <w:r>
-          <w:rPr>
-            <w:noProof/>
-            <w:webHidden/>
-          </w:rPr>
-          <w:fldChar w:fldCharType="end"/>
-        </w:r>
-      </w:hyperlink>
-    </w:p>
-    <w:p>
-      <w:pPr>
-        <w:pStyle w:val="Obsah3"/>
-        <w:rPr>
-          <w:rFonts w:asciiTheme="minorHAnsi" w:eastAsiaTheme="minorEastAsia" w:hAnsiTheme="minorHAnsi"/>
-          <w:noProof/>
-          <w:lang w:eastAsia="cs-CZ"/>
-        </w:rPr>
-      </w:pPr>
-      <w:hyperlink w:anchor="_Toc365288254" w:history="1">
-        <w:r>
-          <w:rPr>
-            <w:rStyle w:val="Hypertextovodkaz"/>
-            <w:noProof/>
-          </w:rPr>
-          <w:t>2.6.1</w:t>
-        </w:r>
-        <w:r>
-          <w:rPr>
-            <w:rFonts w:asciiTheme="minorHAnsi" w:eastAsiaTheme="minorEastAsia" w:hAnsiTheme="minorHAnsi"/>
-            <w:noProof/>
-            <w:lang w:eastAsia="cs-CZ"/>
-          </w:rPr>
-          <w:tab/>
-        </w:r>
-        <w:r>
-          <w:rPr>
-            <w:rStyle w:val="Hypertextovodkaz"/>
-            <w:noProof/>
-          </w:rPr>
-          <w:t>Očíslovaný vzorec</w:t>
-        </w:r>
-        <w:r>
-          <w:rPr>
-            <w:noProof/>
-            <w:webHidden/>
-          </w:rPr>
-          <w:tab/>
-        </w:r>
-        <w:r>
-          <w:rPr>
-            <w:noProof/>
-            <w:webHidden/>
-          </w:rPr>
-          <w:fldChar w:fldCharType="begin"/>
-        </w:r>
-        <w:r>
-          <w:rPr>
-            <w:noProof/>
-            <w:webHidden/>
-          </w:rPr>
-          <w:instrText xml:space="preserve"> PAGEREF _Toc365288254 \h </w:instrText>
-        </w:r>
-        <w:r>
-          <w:rPr>
-            <w:noProof/>
-            <w:webHidden/>
-          </w:rPr>
-        </w:r>
-        <w:r>
-          <w:rPr>
-            <w:noProof/>
-            <w:webHidden/>
-          </w:rPr>
-          <w:fldChar w:fldCharType="separate"/>
-        </w:r>
-        <w:r>
-          <w:rPr>
-            <w:noProof/>
-            <w:webHidden/>
-          </w:rPr>
-          <w:t>- 2 -</w:t>
-        </w:r>
-        <w:r>
-          <w:rPr>
-            <w:noProof/>
-            <w:webHidden/>
-          </w:rPr>
-          <w:fldChar w:fldCharType="end"/>
-        </w:r>
-      </w:hyperlink>
-    </w:p>
-    <w:p>
-      <w:pPr>
-        <w:pStyle w:val="Obsah2"/>
-        <w:rPr>
-          <w:rFonts w:asciiTheme="minorHAnsi" w:eastAsiaTheme="minorEastAsia" w:hAnsiTheme="minorHAnsi"/>
-          <w:noProof/>
-          <w:lang w:eastAsia="cs-CZ"/>
-        </w:rPr>
-      </w:pPr>
-      <w:hyperlink w:anchor="_Toc365288255" w:history="1">
-        <w:r>
-          <w:rPr>
-            <w:rStyle w:val="Hypertextovodkaz"/>
-            <w:rFonts w:cs="Times New Roman"/>
-            <w:noProof/>
-            <w:snapToGrid w:val="0"/>
-            <w:w w:val="0"/>
-          </w:rPr>
-          <w:t>2.7</w:t>
-        </w:r>
-        <w:r>
-          <w:rPr>
-            <w:rFonts w:asciiTheme="minorHAnsi" w:eastAsiaTheme="minorEastAsia" w:hAnsiTheme="minorHAnsi"/>
-            <w:noProof/>
-            <w:lang w:eastAsia="cs-CZ"/>
-          </w:rPr>
-          <w:tab/>
-        </w:r>
-        <w:r>
-          <w:rPr>
-            <w:rStyle w:val="Hypertextovodkaz"/>
-            <w:noProof/>
-          </w:rPr>
-          <w:t>Bibliografie</w:t>
-        </w:r>
-        <w:r>
-          <w:rPr>
-            <w:noProof/>
-            <w:webHidden/>
-          </w:rPr>
-          <w:tab/>
-        </w:r>
-        <w:r>
-          <w:rPr>
-            <w:noProof/>
-            <w:webHidden/>
-          </w:rPr>
-          <w:fldChar w:fldCharType="begin"/>
-        </w:r>
-        <w:r>
-          <w:rPr>
-            <w:noProof/>
-            <w:webHidden/>
-          </w:rPr>
-          <w:instrText xml:space="preserve"> PAGEREF _Toc365288255 \h </w:instrText>
-        </w:r>
-        <w:r>
-          <w:rPr>
-            <w:noProof/>
-            <w:webHidden/>
-          </w:rPr>
-        </w:r>
-        <w:r>
-          <w:rPr>
-            <w:noProof/>
-            <w:webHidden/>
-          </w:rPr>
-          <w:fldChar w:fldCharType="separate"/>
-        </w:r>
-        <w:r>
-          <w:rPr>
-            <w:noProof/>
-            <w:webHidden/>
-          </w:rPr>
-          <w:t>- 2 -</w:t>
-        </w:r>
-        <w:r>
-          <w:rPr>
-            <w:noProof/>
-            <w:webHidden/>
-          </w:rPr>
-          <w:fldChar w:fldCharType="end"/>
-        </w:r>
-      </w:hyperlink>
-    </w:p>
-    <w:p>
-      <w:pPr>
-        <w:pStyle w:val="Obsah2"/>
-        <w:rPr>
-          <w:rFonts w:asciiTheme="minorHAnsi" w:eastAsiaTheme="minorEastAsia" w:hAnsiTheme="minorHAnsi"/>
-          <w:noProof/>
-          <w:lang w:eastAsia="cs-CZ"/>
-        </w:rPr>
-      </w:pPr>
-      <w:hyperlink w:anchor="_Toc365288256" w:history="1">
-        <w:r>
-          <w:rPr>
-            <w:rStyle w:val="Hypertextovodkaz"/>
-            <w:rFonts w:cs="Times New Roman"/>
-            <w:noProof/>
-            <w:snapToGrid w:val="0"/>
-            <w:w w:val="0"/>
-          </w:rPr>
-          <w:t>2.8</w:t>
-        </w:r>
-        <w:r>
-          <w:rPr>
-            <w:rFonts w:asciiTheme="minorHAnsi" w:eastAsiaTheme="minorEastAsia" w:hAnsiTheme="minorHAnsi"/>
-            <w:noProof/>
-            <w:lang w:eastAsia="cs-CZ"/>
-          </w:rPr>
-          <w:tab/>
-        </w:r>
-        <w:r>
-          <w:rPr>
-            <w:rStyle w:val="Hypertextovodkaz"/>
-            <w:noProof/>
-          </w:rPr>
-          <w:t>Seznam příloh</w:t>
-        </w:r>
-        <w:r>
-          <w:rPr>
-            <w:noProof/>
-            <w:webHidden/>
-          </w:rPr>
-          <w:tab/>
-        </w:r>
-        <w:r>
-          <w:rPr>
-            <w:noProof/>
-            <w:webHidden/>
-          </w:rPr>
-          <w:fldChar w:fldCharType="begin"/>
-        </w:r>
-        <w:r>
-          <w:rPr>
-            <w:noProof/>
-            <w:webHidden/>
-          </w:rPr>
-          <w:instrText xml:space="preserve"> PAGEREF _Toc365288256 \h </w:instrText>
-        </w:r>
-        <w:r>
-          <w:rPr>
-            <w:noProof/>
-            <w:webHidden/>
-          </w:rPr>
-        </w:r>
-        <w:r>
-          <w:rPr>
-            <w:noProof/>
-            <w:webHidden/>
-          </w:rPr>
-          <w:fldChar w:fldCharType="separate"/>
-        </w:r>
-        <w:r>
-          <w:rPr>
-            <w:noProof/>
-            <w:webHidden/>
-          </w:rPr>
-          <w:t>- 2 -</w:t>
-        </w:r>
-        <w:r>
-          <w:rPr>
-            <w:noProof/>
-            <w:webHidden/>
-          </w:rPr>
-          <w:fldChar w:fldCharType="end"/>
-        </w:r>
-      </w:hyperlink>
-    </w:p>
-    <w:p>
-      <w:pPr>
-        <w:pStyle w:val="Obsah2"/>
-        <w:rPr>
-          <w:rFonts w:asciiTheme="minorHAnsi" w:eastAsiaTheme="minorEastAsia" w:hAnsiTheme="minorHAnsi"/>
-          <w:noProof/>
-          <w:lang w:eastAsia="cs-CZ"/>
-        </w:rPr>
-      </w:pPr>
-      <w:hyperlink w:anchor="_Toc365288257" w:history="1">
-        <w:r>
-          <w:rPr>
-            <w:rStyle w:val="Hypertextovodkaz"/>
-            <w:rFonts w:cs="Times New Roman"/>
-            <w:noProof/>
-            <w:snapToGrid w:val="0"/>
-            <w:w w:val="0"/>
-          </w:rPr>
-          <w:t>2.9</w:t>
-        </w:r>
-        <w:r>
-          <w:rPr>
-            <w:rFonts w:asciiTheme="minorHAnsi" w:eastAsiaTheme="minorEastAsia" w:hAnsiTheme="minorHAnsi"/>
-            <w:noProof/>
-            <w:lang w:eastAsia="cs-CZ"/>
-          </w:rPr>
-          <w:tab/>
-        </w:r>
-        <w:r>
-          <w:rPr>
-            <w:rStyle w:val="Hypertextovodkaz"/>
-            <w:noProof/>
-          </w:rPr>
-          <w:t>Požadavky na obsah, typografickou úpravu a jazykovou kvalitu</w:t>
-        </w:r>
-        <w:r>
-          <w:rPr>
-            <w:noProof/>
-            <w:webHidden/>
-          </w:rPr>
-          <w:tab/>
-        </w:r>
-        <w:r>
-          <w:rPr>
-            <w:noProof/>
-            <w:webHidden/>
-          </w:rPr>
-          <w:fldChar w:fldCharType="begin"/>
-        </w:r>
-        <w:r>
-          <w:rPr>
-            <w:noProof/>
-            <w:webHidden/>
-          </w:rPr>
-          <w:instrText xml:space="preserve"> PAGEREF _Toc365288257 \h </w:instrText>
-        </w:r>
-        <w:r>
-          <w:rPr>
-            <w:noProof/>
-            <w:webHidden/>
-          </w:rPr>
-        </w:r>
-        <w:r>
-          <w:rPr>
-            <w:noProof/>
-            <w:webHidden/>
-          </w:rPr>
-          <w:fldChar w:fldCharType="separate"/>
-        </w:r>
-        <w:r>
-          <w:rPr>
-            <w:noProof/>
-            <w:webHidden/>
-          </w:rPr>
-          <w:t>- 2 -</w:t>
-        </w:r>
-        <w:r>
-          <w:rPr>
-            <w:noProof/>
-            <w:webHidden/>
-          </w:rPr>
-          <w:fldChar w:fldCharType="end"/>
-        </w:r>
-      </w:hyperlink>
-    </w:p>
-    <w:p>
-      <w:pPr>
-        <w:pStyle w:val="Obsah2"/>
-        <w:rPr>
-          <w:rFonts w:asciiTheme="minorHAnsi" w:eastAsiaTheme="minorEastAsia" w:hAnsiTheme="minorHAnsi"/>
-          <w:noProof/>
-          <w:lang w:eastAsia="cs-CZ"/>
-        </w:rPr>
-      </w:pPr>
-      <w:hyperlink w:anchor="_Toc365288258" w:history="1">
-        <w:r>
-          <w:rPr>
-            <w:rStyle w:val="Hypertextovodkaz"/>
-            <w:rFonts w:cs="Times New Roman"/>
-            <w:noProof/>
-            <w:snapToGrid w:val="0"/>
-            <w:w w:val="0"/>
-          </w:rPr>
-          <w:t>2.10</w:t>
-        </w:r>
-        <w:r>
-          <w:rPr>
-            <w:rFonts w:asciiTheme="minorHAnsi" w:eastAsiaTheme="minorEastAsia" w:hAnsiTheme="minorHAnsi"/>
-            <w:noProof/>
-            <w:lang w:eastAsia="cs-CZ"/>
-          </w:rPr>
-          <w:tab/>
-        </w:r>
-        <w:r>
-          <w:rPr>
-            <w:rStyle w:val="Hypertextovodkaz"/>
-            <w:noProof/>
-          </w:rPr>
-          <w:t>Prostředky pro sazbu bakalářské/diplomové práce</w:t>
-        </w:r>
-        <w:r>
-          <w:rPr>
-            <w:noProof/>
-            <w:webHidden/>
-          </w:rPr>
-          <w:tab/>
-        </w:r>
-        <w:r>
-          <w:rPr>
-            <w:noProof/>
-            <w:webHidden/>
-          </w:rPr>
-          <w:fldChar w:fldCharType="begin"/>
-        </w:r>
-        <w:r>
-          <w:rPr>
-            <w:noProof/>
-            <w:webHidden/>
-          </w:rPr>
-          <w:instrText xml:space="preserve"> PAGEREF _Toc365288258 \h </w:instrText>
-        </w:r>
-        <w:r>
-          <w:rPr>
-            <w:noProof/>
-            <w:webHidden/>
-          </w:rPr>
-        </w:r>
-        <w:r>
-          <w:rPr>
-            <w:noProof/>
-            <w:webHidden/>
-          </w:rPr>
-          <w:fldChar w:fldCharType="separate"/>
-        </w:r>
-        <w:r>
-          <w:rPr>
-            <w:noProof/>
-            <w:webHidden/>
-          </w:rPr>
-          <w:t>- 2 -</w:t>
-        </w:r>
-        <w:r>
-          <w:rPr>
-            <w:noProof/>
-            <w:webHidden/>
-          </w:rPr>
-          <w:fldChar w:fldCharType="end"/>
-        </w:r>
-      </w:hyperlink>
-    </w:p>
-    <w:p>
-      <w:pPr>
-        <w:pStyle w:val="Obsah2"/>
-        <w:rPr>
-          <w:rFonts w:asciiTheme="minorHAnsi" w:eastAsiaTheme="minorEastAsia" w:hAnsiTheme="minorHAnsi"/>
-          <w:noProof/>
-          <w:lang w:eastAsia="cs-CZ"/>
-        </w:rPr>
-      </w:pPr>
-      <w:hyperlink w:anchor="_Toc365288259" w:history="1">
-        <w:r>
-          <w:rPr>
-            <w:rStyle w:val="Hypertextovodkaz"/>
-            <w:rFonts w:cs="Times New Roman"/>
-            <w:noProof/>
-            <w:snapToGrid w:val="0"/>
-            <w:w w:val="0"/>
-          </w:rPr>
-          <w:t>2.11</w:t>
-        </w:r>
-        <w:r>
-          <w:rPr>
-            <w:rFonts w:asciiTheme="minorHAnsi" w:eastAsiaTheme="minorEastAsia" w:hAnsiTheme="minorHAnsi"/>
-            <w:noProof/>
-            <w:lang w:eastAsia="cs-CZ"/>
-          </w:rPr>
-          <w:tab/>
-        </w:r>
-        <w:r>
-          <w:rPr>
-            <w:rStyle w:val="Hypertextovodkaz"/>
-            <w:noProof/>
-          </w:rPr>
-          <w:t>Součásti bakalářské/diplomové práce odevzdávané v elektronické podobě</w:t>
-        </w:r>
-        <w:r>
-          <w:rPr>
-            <w:noProof/>
-            <w:webHidden/>
-          </w:rPr>
-          <w:tab/>
-        </w:r>
-        <w:r>
-          <w:rPr>
-            <w:noProof/>
-            <w:webHidden/>
-          </w:rPr>
-          <w:fldChar w:fldCharType="begin"/>
-        </w:r>
-        <w:r>
-          <w:rPr>
-            <w:noProof/>
-            <w:webHidden/>
-          </w:rPr>
-          <w:instrText xml:space="preserve"> PAGEREF _Toc365288259 \h </w:instrText>
-        </w:r>
-        <w:r>
-          <w:rPr>
-            <w:noProof/>
-            <w:webHidden/>
-          </w:rPr>
-        </w:r>
-        <w:r>
-          <w:rPr>
-            <w:noProof/>
-            <w:webHidden/>
-          </w:rPr>
-          <w:fldChar w:fldCharType="separate"/>
-        </w:r>
-        <w:r>
-          <w:rPr>
-            <w:noProof/>
-            <w:webHidden/>
-          </w:rPr>
-          <w:t>- 2 -</w:t>
-        </w:r>
-        <w:r>
-          <w:rPr>
-            <w:noProof/>
-            <w:webHidden/>
-          </w:rPr>
-          <w:fldChar w:fldCharType="end"/>
-        </w:r>
-      </w:hyperlink>
-    </w:p>
-    <w:p>
-      <w:pPr>
-        <w:pStyle w:val="Obsah1"/>
-        <w:rPr>
-          <w:rFonts w:asciiTheme="minorHAnsi" w:eastAsiaTheme="minorEastAsia" w:hAnsiTheme="minorHAnsi"/>
-          <w:noProof/>
-          <w:lang w:eastAsia="cs-CZ"/>
-        </w:rPr>
-      </w:pPr>
-      <w:hyperlink w:anchor="_Toc365288260" w:history="1">
-        <w:r>
-          <w:rPr>
-            <w:rStyle w:val="Hypertextovodkaz"/>
-            <w:noProof/>
-          </w:rPr>
-          <w:t>Závěr</w:t>
-        </w:r>
-        <w:r>
-          <w:rPr>
-            <w:noProof/>
-            <w:webHidden/>
-          </w:rPr>
-          <w:tab/>
-        </w:r>
-        <w:r>
-          <w:rPr>
-            <w:noProof/>
-            <w:webHidden/>
-          </w:rPr>
-          <w:fldChar w:fldCharType="begin"/>
-        </w:r>
-        <w:r>
-          <w:rPr>
-            <w:noProof/>
-            <w:webHidden/>
-          </w:rPr>
-          <w:instrText xml:space="preserve"> PAGEREF _Toc365288260 \h </w:instrText>
-        </w:r>
-        <w:r>
-          <w:rPr>
-            <w:noProof/>
-            <w:webHidden/>
-          </w:rPr>
-        </w:r>
-        <w:r>
-          <w:rPr>
-            <w:noProof/>
-            <w:webHidden/>
-          </w:rPr>
-          <w:fldChar w:fldCharType="separate"/>
-        </w:r>
-        <w:r>
-          <w:rPr>
-            <w:noProof/>
-            <w:webHidden/>
-          </w:rPr>
-          <w:t>- 2 -</w:t>
-        </w:r>
-        <w:r>
-          <w:rPr>
-            <w:noProof/>
-            <w:webHidden/>
-          </w:rPr>
-          <w:fldChar w:fldCharType="end"/>
-        </w:r>
-      </w:hyperlink>
-    </w:p>
-    <w:p>
-      <w:pPr>
-        <w:pStyle w:val="Obsah1"/>
-        <w:rPr>
-          <w:rFonts w:asciiTheme="minorHAnsi" w:eastAsiaTheme="minorEastAsia" w:hAnsiTheme="minorHAnsi"/>
-          <w:noProof/>
-          <w:lang w:eastAsia="cs-CZ"/>
-        </w:rPr>
-      </w:pPr>
-      <w:hyperlink w:anchor="_Toc365288261" w:history="1">
-        <w:r>
-          <w:rPr>
-            <w:rStyle w:val="Hypertextovodkaz"/>
-            <w:noProof/>
-          </w:rPr>
-          <w:t>Použitá literatura</w:t>
-        </w:r>
-        <w:r>
-          <w:rPr>
-            <w:noProof/>
-            <w:webHidden/>
-          </w:rPr>
-          <w:tab/>
-        </w:r>
-        <w:r>
-          <w:rPr>
-            <w:noProof/>
-            <w:webHidden/>
-          </w:rPr>
-          <w:fldChar w:fldCharType="begin"/>
-        </w:r>
-        <w:r>
-          <w:rPr>
-            <w:noProof/>
-            <w:webHidden/>
-          </w:rPr>
-          <w:instrText xml:space="preserve"> PAGEREF _Toc365288261 \h </w:instrText>
-        </w:r>
-        <w:r>
-          <w:rPr>
-            <w:noProof/>
-            <w:webHidden/>
-          </w:rPr>
-        </w:r>
-        <w:r>
-          <w:rPr>
-            <w:noProof/>
-            <w:webHidden/>
-          </w:rPr>
-          <w:fldChar w:fldCharType="separate"/>
-        </w:r>
-        <w:r>
-          <w:rPr>
-            <w:noProof/>
-            <w:webHidden/>
-          </w:rPr>
-          <w:t>- 2 -</w:t>
-        </w:r>
-        <w:r>
-          <w:rPr>
-            <w:noProof/>
-            <w:webHidden/>
-          </w:rPr>
-          <w:fldChar w:fldCharType="end"/>
-        </w:r>
-      </w:hyperlink>
-    </w:p>
-    <w:p>
-      <w:pPr>
-        <w:pStyle w:val="Obsah1"/>
-        <w:rPr>
-          <w:rFonts w:asciiTheme="minorHAnsi" w:eastAsiaTheme="minorEastAsia" w:hAnsiTheme="minorHAnsi"/>
-          <w:noProof/>
-          <w:lang w:eastAsia="cs-CZ"/>
-        </w:rPr>
-      </w:pPr>
-      <w:hyperlink w:anchor="_Toc365288262" w:history="1">
-        <w:r>
-          <w:rPr>
-            <w:rStyle w:val="Hypertextovodkaz"/>
-            <w:noProof/>
-          </w:rPr>
-          <w:t>Seznam příloh</w:t>
-        </w:r>
-        <w:r>
-          <w:rPr>
-            <w:noProof/>
-            <w:webHidden/>
-          </w:rPr>
-          <w:tab/>
-        </w:r>
-        <w:r>
-          <w:rPr>
-            <w:noProof/>
-            <w:webHidden/>
-          </w:rPr>
-          <w:fldChar w:fldCharType="begin"/>
-        </w:r>
-        <w:r>
-          <w:rPr>
-            <w:noProof/>
-            <w:webHidden/>
-          </w:rPr>
-          <w:instrText xml:space="preserve"> PAGEREF _Toc365288262 \h </w:instrText>
-        </w:r>
-        <w:r>
-          <w:rPr>
-            <w:noProof/>
-            <w:webHidden/>
-          </w:rPr>
-        </w:r>
-        <w:r>
-          <w:rPr>
-            <w:noProof/>
-            <w:webHidden/>
-          </w:rPr>
-          <w:fldChar w:fldCharType="separate"/>
-        </w:r>
-        <w:r>
-          <w:rPr>
-            <w:noProof/>
-            <w:webHidden/>
-          </w:rPr>
-          <w:t>- 2 -</w:t>
+          <w:t>- 14 -</w:t>
         </w:r>
         <w:r>
           <w:rPr>
@@ -2788,7 +1607,7 @@
       <w:bookmarkStart w:id="2" w:name="_Ref361744642"/>
       <w:bookmarkStart w:id="3" w:name="_Ref361744772"/>
       <w:bookmarkStart w:id="4" w:name="_Ref361744811"/>
-      <w:bookmarkStart w:id="5" w:name="_Toc365288242"/>
+      <w:bookmarkStart w:id="5" w:name="_Toc385076198"/>
       <w:r>
         <w:lastRenderedPageBreak/>
         <w:t>Úvod</w:t>
@@ -2891,10 +1710,12 @@
       <w:pPr>
         <w:pStyle w:val="Nadpis1"/>
       </w:pPr>
+      <w:bookmarkStart w:id="6" w:name="_Toc385076199"/>
       <w:r>
         <w:lastRenderedPageBreak/>
         <w:t>Datové struktury</w:t>
       </w:r>
+      <w:bookmarkEnd w:id="6"/>
     </w:p>
     <w:p>
       <w:r>
@@ -2918,7 +1739,7 @@
       <w:r>
         <w:t>stromy, grafy</w:t>
       </w:r>
-      <w:bookmarkStart w:id="6" w:name="_Toc309772785"/>
+      <w:bookmarkStart w:id="7" w:name="_Toc309772785"/>
       <w:r>
         <w:t>). [1]</w:t>
       </w:r>
@@ -2927,9 +1748,11 @@
       <w:pPr>
         <w:pStyle w:val="Nadpis2"/>
       </w:pPr>
+      <w:bookmarkStart w:id="8" w:name="_Toc385076200"/>
       <w:r>
         <w:t>Prvky datových struktur</w:t>
       </w:r>
+      <w:bookmarkEnd w:id="8"/>
     </w:p>
     <w:p>
       <w:r>
@@ -2951,9 +1774,11 @@
       <w:pPr>
         <w:pStyle w:val="Nadpis2"/>
       </w:pPr>
+      <w:bookmarkStart w:id="9" w:name="_Toc385076201"/>
       <w:r>
         <w:t>Operace nad prvky datových struktur</w:t>
       </w:r>
+      <w:bookmarkEnd w:id="9"/>
     </w:p>
     <w:p>
       <w:r>
@@ -2998,8 +1823,13 @@
         </w:numPr>
         <w:ind w:left="992" w:hanging="283"/>
       </w:pPr>
-      <w:r>
-        <w:t xml:space="preserve">DS.Search(k): vyhledávání prvku k v datové struktuře DS, </w:t>
+      <w:proofErr w:type="spellStart"/>
+      <w:r>
+        <w:t>DS.Search</w:t>
+      </w:r>
+      <w:proofErr w:type="spellEnd"/>
+      <w:r>
+        <w:t xml:space="preserve">(k): vyhledávání prvku k v datové struktuře DS, </w:t>
       </w:r>
     </w:p>
     <w:p>
@@ -3011,8 +1841,13 @@
         </w:numPr>
         <w:ind w:left="992" w:hanging="283"/>
       </w:pPr>
-      <w:r>
-        <w:t>DS.Min (): nalezení minimálního prvku v uspořádané datové struktuře DS,</w:t>
+      <w:proofErr w:type="spellStart"/>
+      <w:r>
+        <w:t>DS.Min</w:t>
+      </w:r>
+      <w:proofErr w:type="spellEnd"/>
+      <w:r>
+        <w:t xml:space="preserve"> (): nalezení minimálního prvku v uspořádané datové struktuře DS,</w:t>
       </w:r>
     </w:p>
     <w:p>
@@ -3024,25 +1859,18 @@
         </w:numPr>
         <w:ind w:left="992" w:hanging="283"/>
       </w:pPr>
-      <w:r>
-        <w:t>DS.</w:t>
-      </w:r>
-      <w:r>
-        <w:t xml:space="preserve">Max </w:t>
-      </w:r>
-      <w:r>
-        <w:t>(): nalezení m</w:t>
-      </w:r>
-      <w:r>
-        <w:t>ax</w:t>
-      </w:r>
-      <w:r>
-        <w:t>imálního prvku v uspořádané datové struktuře DS,</w:t>
-      </w:r>
-    </w:p>
-    <w:p>
-      <w:r>
-        <w:t xml:space="preserve">Modifikující operace pak </w:t>
+      <w:proofErr w:type="spellStart"/>
+      <w:r>
+        <w:t>DS.Max</w:t>
+      </w:r>
+      <w:proofErr w:type="spellEnd"/>
+      <w:r>
+        <w:t xml:space="preserve"> (): nalezení maximálního prvku v uspořádané datové struktuře DS,</w:t>
+      </w:r>
+    </w:p>
+    <w:p>
+      <w:r>
+        <w:t xml:space="preserve">Modifikující operace </w:t>
       </w:r>
       <w:r>
         <w:t>mění datovou strukturu</w:t>
@@ -3063,8 +1891,21 @@
         </w:numPr>
         <w:ind w:left="992" w:hanging="283"/>
       </w:pPr>
-      <w:r>
-        <w:t>DS.Insert(x): vložení prvku x do datové struktury DS,</w:t>
+      <w:proofErr w:type="spellStart"/>
+      <w:r>
+        <w:t>DS.</w:t>
+      </w:r>
+      <w:proofErr w:type="gramStart"/>
+      <w:r>
+        <w:t>Insert</w:t>
+      </w:r>
+      <w:proofErr w:type="spellEnd"/>
+      <w:r>
+        <w:t>(x): vložení</w:t>
+      </w:r>
+      <w:proofErr w:type="gramEnd"/>
+      <w:r>
+        <w:t xml:space="preserve"> prvku x do datové struktury DS,</w:t>
       </w:r>
     </w:p>
     <w:p>
@@ -3072,27 +1913,20 @@
         <w:pStyle w:val="Odstavecseseznamem"/>
         <w:numPr>
           <w:ilvl w:val="0"/>
-          <w:numId w:val="25"/>
+          <w:numId w:val="24"/>
         </w:numPr>
         <w:ind w:left="992" w:hanging="283"/>
       </w:pPr>
       <w:r>
-        <w:t>DS.</w:t>
-      </w:r>
-      <w:r>
-        <w:t>Delete</w:t>
-      </w:r>
-      <w:r>
-        <w:t xml:space="preserve">(x): </w:t>
-      </w:r>
-      <w:r>
-        <w:t xml:space="preserve">odstranění </w:t>
-      </w:r>
-      <w:r>
-        <w:t xml:space="preserve">prvku x </w:t>
-      </w:r>
-      <w:r>
-        <w:t>z</w:t>
+        <w:t xml:space="preserve"> </w:t>
+      </w:r>
+      <w:proofErr w:type="spellStart"/>
+      <w:r>
+        <w:t>DS.Delete</w:t>
+      </w:r>
+      <w:proofErr w:type="spellEnd"/>
+      <w:r>
+        <w:t>(x): odstranění prvku x z</w:t>
       </w:r>
       <w:r>
         <w:t xml:space="preserve"> datové struktury DS.</w:t>
@@ -3110,10 +1944,12 @@
       <w:pPr>
         <w:pStyle w:val="Nadpis1"/>
       </w:pPr>
+      <w:bookmarkStart w:id="10" w:name="_Toc385076202"/>
       <w:r>
         <w:lastRenderedPageBreak/>
         <w:t>Nelineární datové struktury - stromy</w:t>
       </w:r>
+      <w:bookmarkEnd w:id="10"/>
     </w:p>
     <w:p>
       <w:r>
@@ -3123,90 +1959,27 @@
         <w:t>[1]</w:t>
       </w:r>
     </w:p>
-    <w:p>
-      <w:r>
-        <w:t>Uvažujme uzel x v kořenovém stromu T s kořenem r. Libovolný uzel y</w:t>
-      </w:r>
-      <w:r>
-        <w:t xml:space="preserve"> </w:t>
-      </w:r>
-      <w:r>
-        <w:t>na jednoznačné cestě od kořene r do uzlu x se nazývá předchůdce uzlu x.</w:t>
-      </w:r>
-      <w:r>
-        <w:t xml:space="preserve"> </w:t>
-      </w:r>
-      <w:r>
-        <w:t>Jestliže y je předchůdce x, potom x se nazývá následovník uzlu y. Každý</w:t>
-      </w:r>
-      <w:r>
-        <w:t xml:space="preserve"> </w:t>
-      </w:r>
-      <w:r>
-        <w:t>uzel je pochopitelně</w:t>
-      </w:r>
-      <w:r>
-        <w:tab/>
-        <w:t>zde napište rovnici</w:t>
-      </w:r>
-      <w:r>
-        <w:t xml:space="preserve"> předchůdcem a následovníkem sama sebe. Jestliže y je</w:t>
-      </w:r>
-      <w:r>
-        <w:t xml:space="preserve"> </w:t>
-      </w:r>
-      <w:r>
-        <w:t>předchůdce x a zároveň x 6= y, potom y je vlastní předchůdce uzlu x a x</w:t>
-      </w:r>
-      <w:r>
-        <w:t xml:space="preserve"> </w:t>
-      </w:r>
-      <w:r>
-        <w:t>je vlastní následovník uzlu y.</w:t>
-      </w:r>
-      <w:r>
-        <w:t xml:space="preserve"> </w:t>
-      </w:r>
-      <w:r>
-        <w:t>Jestliže poslední hrana na cestě z kořene r do uzlu x je hrana (y, x),</w:t>
-      </w:r>
-      <w:r>
-        <w:t xml:space="preserve"> </w:t>
-      </w:r>
-      <w:r>
-        <w:t>potom se uzel y nazývá rodič uzlu x a uzel x je potomek uzlu y. Kořen</w:t>
-      </w:r>
-      <w:r>
-        <w:t xml:space="preserve"> </w:t>
-      </w:r>
-      <w:r>
-        <w:t>stromu je jediným uzlem ve stromu bez rodiče. Dva uzly mající stejného</w:t>
-      </w:r>
-      <w:r>
-        <w:t xml:space="preserve"> </w:t>
-      </w:r>
-      <w:r>
-        <w:t>rodiče se nazývají sourozenci. Uzel bez potomků se nazývá externí uzel</w:t>
-      </w:r>
-      <w:r>
-        <w:t xml:space="preserve"> </w:t>
-      </w:r>
-      <w:r>
-        <w:t>nebo-li list. Nelistový uzel se je vnitřním uzlem.</w:t>
-      </w:r>
-      <w:r>
-        <w:t xml:space="preserve"> [1] ***doslovná citace ze strany 137 - dodělat***</w:t>
-      </w:r>
-    </w:p>
+    <w:p/>
     <w:p>
       <w:pPr>
         <w:pStyle w:val="Nadpis2"/>
       </w:pPr>
+      <w:bookmarkStart w:id="11" w:name="_Toc385076203"/>
       <w:r>
         <w:t>Binární stromy</w:t>
       </w:r>
-      <w:bookmarkStart w:id="7" w:name="_GoBack"/>
-      <w:bookmarkEnd w:id="7"/>
+      <w:bookmarkStart w:id="12" w:name="_GoBack"/>
+      <w:bookmarkEnd w:id="11"/>
+      <w:bookmarkEnd w:id="12"/>
+    </w:p>
+    <w:p>
+      <w:pPr>
+        <w:pStyle w:val="Nadpis2"/>
+        <w:numPr>
+          <w:ilvl w:val="0"/>
+          <w:numId w:val="0"/>
+        </w:numPr>
+      </w:pPr>
     </w:p>
     <w:p>
       <w:pPr>
@@ -3230,13 +2003,13 @@
         </w:numPr>
         <w:ind w:left="709" w:hanging="709"/>
       </w:pPr>
-      <w:bookmarkStart w:id="8" w:name="_Toc365288260"/>
+      <w:bookmarkStart w:id="13" w:name="_Toc385076204"/>
       <w:r>
         <w:lastRenderedPageBreak/>
         <w:t>Závěr</w:t>
       </w:r>
-      <w:bookmarkEnd w:id="6"/>
-      <w:bookmarkEnd w:id="8"/>
+      <w:bookmarkEnd w:id="7"/>
+      <w:bookmarkEnd w:id="13"/>
     </w:p>
     <w:p>
       <w:r>
@@ -3269,8 +2042,8 @@
       <w:r>
         <w:t>“.</w:t>
       </w:r>
-      <w:bookmarkStart w:id="9" w:name="_Toc361994453"/>
-      <w:bookmarkEnd w:id="9"/>
+      <w:bookmarkStart w:id="14" w:name="_Toc361994453"/>
+      <w:bookmarkEnd w:id="14"/>
     </w:p>
     <w:p>
       <w:r>
@@ -3303,23 +2076,23 @@
         </w:numPr>
         <w:ind w:left="709" w:hanging="709"/>
       </w:pPr>
-      <w:bookmarkStart w:id="10" w:name="_Ref361914287"/>
-      <w:bookmarkStart w:id="11" w:name="_Toc365288261"/>
-      <w:bookmarkStart w:id="12" w:name="Literatura"/>
+      <w:bookmarkStart w:id="15" w:name="_Ref361914287"/>
+      <w:bookmarkStart w:id="16" w:name="Literatura"/>
+      <w:bookmarkStart w:id="17" w:name="_Toc385076205"/>
       <w:r>
         <w:lastRenderedPageBreak/>
         <w:t>Použitá literatura</w:t>
       </w:r>
-      <w:bookmarkEnd w:id="10"/>
-      <w:bookmarkEnd w:id="11"/>
+      <w:bookmarkEnd w:id="15"/>
+      <w:bookmarkEnd w:id="17"/>
     </w:p>
     <w:p>
       <w:pPr>
         <w:pStyle w:val="ZP-Citace"/>
         <w:ind w:left="426"/>
       </w:pPr>
-      <w:bookmarkStart w:id="13" w:name="_Ref361916711"/>
-      <w:bookmarkEnd w:id="12"/>
+      <w:bookmarkStart w:id="18" w:name="_Ref361916711"/>
+      <w:bookmarkEnd w:id="16"/>
       <w:r>
         <w:t>Dvorský, Jiří. Skripta algoritmy…</w:t>
       </w:r>
@@ -3340,19 +2113,28 @@
           <w:i/>
           <w:iCs/>
         </w:rPr>
-        <w:t>Moderní radioelektronika</w:t>
-      </w:r>
+        <w:t xml:space="preserve">Moderní </w:t>
+      </w:r>
+      <w:proofErr w:type="spellStart"/>
+      <w:r>
+        <w:rPr>
+          <w:i/>
+          <w:iCs/>
+        </w:rPr>
+        <w:t>radioelektronika</w:t>
+      </w:r>
+      <w:proofErr w:type="spellEnd"/>
       <w:r>
         <w:t>. 1. vyd. Praha: BEN, 2000, 656 s. ISBN 80-86056-47-3.</w:t>
       </w:r>
-      <w:bookmarkEnd w:id="13"/>
+      <w:bookmarkEnd w:id="18"/>
     </w:p>
     <w:p>
       <w:pPr>
         <w:pStyle w:val="ZP-Citace"/>
         <w:ind w:left="426"/>
       </w:pPr>
-      <w:bookmarkStart w:id="14" w:name="_Ref361916929"/>
+      <w:bookmarkStart w:id="19" w:name="_Ref361916929"/>
       <w:r>
         <w:t xml:space="preserve">Výkony, limity ČTU </w:t>
       </w:r>
@@ -3372,7 +2154,7 @@
       <w:r>
         <w:t xml:space="preserve"> [online]. [cit. 2011-01-05]. Dostupné z: http://forum.khnet.info/viewtopic.php?f=10&amp;t=964#p7299</w:t>
       </w:r>
-      <w:bookmarkEnd w:id="14"/>
+      <w:bookmarkEnd w:id="19"/>
     </w:p>
     <w:p>
       <w:pPr>
@@ -3417,12 +2199,12 @@
         </w:numPr>
         <w:ind w:left="709" w:hanging="709"/>
       </w:pPr>
-      <w:bookmarkStart w:id="15" w:name="_Toc365288262"/>
+      <w:bookmarkStart w:id="20" w:name="_Toc385076206"/>
       <w:r>
         <w:lastRenderedPageBreak/>
         <w:t>Seznam příloh</w:t>
       </w:r>
-      <w:bookmarkEnd w:id="15"/>
+      <w:bookmarkEnd w:id="20"/>
     </w:p>
     <w:p>
       <w:pPr>
@@ -3605,7 +2387,7 @@
       <w:pPr>
         <w:ind w:firstLine="0"/>
       </w:pPr>
-      <w:bookmarkStart w:id="16" w:name="_Toc335815013"/>
+      <w:bookmarkStart w:id="21" w:name="_Toc335815013"/>
       <w:r>
         <w:rPr>
           <w:rFonts w:eastAsia="Times New Roman" w:cs="Times New Roman"/>
@@ -3630,7 +2412,7 @@
       <w:r>
         <w:t>DVD</w:t>
       </w:r>
-      <w:bookmarkEnd w:id="16"/>
+      <w:bookmarkEnd w:id="21"/>
       <w:r>
         <w:t>:</w:t>
       </w:r>
@@ -3652,14 +2434,14 @@
       <w:pPr>
         <w:pStyle w:val="ZP-Ploha"/>
       </w:pPr>
-      <w:bookmarkStart w:id="17" w:name="_Ref361991966"/>
-      <w:bookmarkStart w:id="18" w:name="_Ref361991979"/>
-      <w:bookmarkStart w:id="19" w:name="_Ref361991981"/>
-      <w:bookmarkStart w:id="20" w:name="_Ref361991985"/>
-      <w:bookmarkStart w:id="21" w:name="_Ref361991988"/>
-      <w:bookmarkStart w:id="22" w:name="_Ref361991993"/>
-      <w:bookmarkStart w:id="23" w:name="_Ref361992047"/>
-      <w:bookmarkStart w:id="24" w:name="_Toc365288263"/>
+      <w:bookmarkStart w:id="22" w:name="_Ref361991966"/>
+      <w:bookmarkStart w:id="23" w:name="_Ref361991979"/>
+      <w:bookmarkStart w:id="24" w:name="_Ref361991981"/>
+      <w:bookmarkStart w:id="25" w:name="_Ref361991985"/>
+      <w:bookmarkStart w:id="26" w:name="_Ref361991988"/>
+      <w:bookmarkStart w:id="27" w:name="_Ref361991993"/>
+      <w:bookmarkStart w:id="28" w:name="_Ref361992047"/>
+      <w:bookmarkStart w:id="29" w:name="_Toc365288263"/>
       <w:r>
         <w:lastRenderedPageBreak/>
         <w:t>Naměřené hodnot</w:t>
@@ -3667,14 +2449,14 @@
       <w:r>
         <w:t>y</w:t>
       </w:r>
-      <w:bookmarkEnd w:id="17"/>
-      <w:bookmarkEnd w:id="18"/>
-      <w:bookmarkEnd w:id="19"/>
-      <w:bookmarkEnd w:id="20"/>
-      <w:bookmarkEnd w:id="21"/>
       <w:bookmarkEnd w:id="22"/>
       <w:bookmarkEnd w:id="23"/>
       <w:bookmarkEnd w:id="24"/>
+      <w:bookmarkEnd w:id="25"/>
+      <w:bookmarkEnd w:id="26"/>
+      <w:bookmarkEnd w:id="27"/>
+      <w:bookmarkEnd w:id="28"/>
+      <w:bookmarkEnd w:id="29"/>
     </w:p>
     <w:p>
       <w:pPr>
@@ -3688,7 +2470,11 @@
         <w:jc w:val="left"/>
       </w:pPr>
       <w:r>
-        <w:t>Tabulka A.1:</w:t>
+        <w:t xml:space="preserve">Tabulka </w:t>
+      </w:r>
+      <w:proofErr w:type="gramStart"/>
+      <w:r>
+        <w:t>A.1:</w:t>
       </w:r>
       <w:r>
         <w:tab/>
@@ -3697,7 +2483,14 @@
         <w:rPr>
           <w:i/>
         </w:rPr>
-        <w:t>Větší tabulka naměřených hodnot</w:t>
+        <w:t>Větší</w:t>
+      </w:r>
+      <w:proofErr w:type="gramEnd"/>
+      <w:r>
+        <w:rPr>
+          <w:i/>
+        </w:rPr>
+        <w:t xml:space="preserve"> tabulka naměřených hodnot</w:t>
       </w:r>
     </w:p>
     <w:tbl>
@@ -4059,7 +2852,6 @@
         <w:docPartUnique/>
       </w:docPartObj>
     </w:sdtPr>
-    <w:sdtEndPr/>
     <w:sdtContent>
       <w:p>
         <w:pPr>
@@ -4079,7 +2871,7 @@
           <w:rPr>
             <w:noProof/>
           </w:rPr>
-          <w:t>- 10 -</w:t>
+          <w:t>- 8 -</w:t>
         </w:r>
         <w:r>
           <w:fldChar w:fldCharType="end"/>
@@ -4105,7 +2897,6 @@
         <w:docPartUnique/>
       </w:docPartObj>
     </w:sdtPr>
-    <w:sdtEndPr/>
     <w:sdtContent>
       <w:p>
         <w:pPr>
@@ -4125,7 +2916,7 @@
           <w:rPr>
             <w:noProof/>
           </w:rPr>
-          <w:t>- 16 -</w:t>
+          <w:t>- 10 -</w:t>
         </w:r>
         <w:r>
           <w:fldChar w:fldCharType="end"/>
@@ -4190,7 +2981,7 @@
       <w:rPr>
         <w:noProof/>
       </w:rPr>
-      <w:t>XVII</w:t>
+      <w:t>XV</w:t>
     </w:r>
     <w:r>
       <w:rPr>
@@ -4274,27 +3065,14 @@
     <w:pPr>
       <w:pStyle w:val="ZP-Zahlavi"/>
     </w:pPr>
-    <w:r>
-      <w:fldChar w:fldCharType="begin"/>
-    </w:r>
-    <w:r>
-      <w:instrText xml:space="preserve"> STYLEREF  "Nadpis 1;ZP-Nadpis 1"  \* MERGEFORMAT </w:instrText>
-    </w:r>
-    <w:r>
-      <w:fldChar w:fldCharType="separate"/>
-    </w:r>
-    <w:r>
-      <w:rPr>
-        <w:noProof/>
-      </w:rPr>
-      <w:t>Závěr</w:t>
-    </w:r>
-    <w:r>
-      <w:rPr>
-        <w:noProof/>
-      </w:rPr>
-      <w:fldChar w:fldCharType="end"/>
-    </w:r>
+    <w:fldSimple w:instr=" STYLEREF  &quot;Nadpis 1;ZP-Nadpis 1&quot;  \* MERGEFORMAT ">
+      <w:r>
+        <w:rPr>
+          <w:noProof/>
+        </w:rPr>
+        <w:t>Nelineární datové struktury - stromy</w:t>
+      </w:r>
+    </w:fldSimple>
   </w:p>
 </w:hdr>
 </file>
@@ -4310,30 +3088,14 @@
     <w:pPr>
       <w:pStyle w:val="ZP-Zahlavi"/>
     </w:pPr>
-    <w:r>
-      <w:fldChar w:fldCharType="begin"/>
-    </w:r>
-    <w:r>
-      <w:instrText xml:space="preserve"> STYLEREF  "Nadpis 1;ZP-Nadpis 1"  \* </w:instrText>
-    </w:r>
-    <w:r>
-      <w:instrText xml:space="preserve">MERGEFORMAT </w:instrText>
-    </w:r>
-    <w:r>
-      <w:fldChar w:fldCharType="separate"/>
-    </w:r>
-    <w:r>
-      <w:rPr>
-        <w:noProof/>
-      </w:rPr>
-      <w:t>Úvod</w:t>
-    </w:r>
-    <w:r>
-      <w:rPr>
-        <w:noProof/>
-      </w:rPr>
-      <w:fldChar w:fldCharType="end"/>
-    </w:r>
+    <w:fldSimple w:instr=" STYLEREF  &quot;Nadpis 1;ZP-Nadpis 1&quot;  \* MERGEFORMAT ">
+      <w:r>
+        <w:rPr>
+          <w:noProof/>
+        </w:rPr>
+        <w:t>Úvod</w:t>
+      </w:r>
+    </w:fldSimple>
   </w:p>
 </w:hdr>
 </file>
@@ -5821,7 +4583,7 @@
   <w:abstractNum w:abstractNumId="11">
     <w:nsid w:val="49A179EA"/>
     <w:multiLevelType w:val="multilevel"/>
-    <w:tmpl w:val="67D6DA84"/>
+    <w:tmpl w:val="BC1CF0F0"/>
     <w:lvl w:ilvl="0">
       <w:start w:val="1"/>
       <w:numFmt w:val="decimal"/>
@@ -7091,7 +5853,7 @@
   <w:abstractNum w:abstractNumId="20">
     <w:nsid w:val="7EFA0BC5"/>
     <w:multiLevelType w:val="multilevel"/>
-    <w:tmpl w:val="6F64B422"/>
+    <w:tmpl w:val="F22417C2"/>
     <w:lvl w:ilvl="0">
       <w:start w:val="1"/>
       <w:numFmt w:val="decimal"/>
@@ -7861,7 +6623,6 @@
         <w:tab w:val="left" w:pos="142"/>
       </w:tabs>
       <w:spacing w:before="280" w:line="240" w:lineRule="auto"/>
-      <w:ind w:left="709" w:hanging="709"/>
       <w:jc w:val="left"/>
       <w:outlineLvl w:val="1"/>
     </w:pPr>
@@ -7890,7 +6651,6 @@
         <w:numId w:val="1"/>
       </w:numPr>
       <w:spacing w:before="240" w:line="240" w:lineRule="auto"/>
-      <w:ind w:left="709" w:hanging="709"/>
       <w:jc w:val="left"/>
       <w:outlineLvl w:val="2"/>
     </w:pPr>
@@ -7918,7 +6678,6 @@
         <w:numId w:val="1"/>
       </w:numPr>
       <w:spacing w:before="200" w:after="0"/>
-      <w:ind w:left="709" w:hanging="709"/>
       <w:jc w:val="left"/>
       <w:outlineLvl w:val="3"/>
     </w:pPr>
@@ -9430,7 +8189,7 @@
 </file>
 
 <file path=customXml/itemProps1.xml><?xml version="1.0" encoding="utf-8"?>
-<ds:datastoreItem xmlns:ds="http://schemas.openxmlformats.org/officeDocument/2006/customXml" ds:itemID="{547D7711-A5DF-461A-BEFD-B9036AB9686C}">
+<ds:datastoreItem xmlns:ds="http://schemas.openxmlformats.org/officeDocument/2006/customXml" ds:itemID="{13D984F8-B67E-4269-BAF6-04EE639C744D}">
   <ds:schemaRefs>
     <ds:schemaRef ds:uri="http://schemas.openxmlformats.org/officeDocument/2006/bibliography"/>
   </ds:schemaRefs>

</xml_diff>